<commit_message>
Cambios en Diagrama de Procesos
</commit_message>
<xml_diff>
--- a/Documentacion/Diagramas de procesos.docx
+++ b/Documentacion/Diagramas de procesos.docx
@@ -246,31 +246,7 @@
                 <w:sz w:val="20"/>
                 <w:szCs w:val="20"/>
               </w:rPr>
-              <w:t>18</w:t>
-            </w:r>
-            <w:r>
-              <w:rPr>
-                <w:color w:val="000000"/>
-                <w:sz w:val="20"/>
-                <w:szCs w:val="20"/>
-              </w:rPr>
-              <w:t>/1</w:t>
-            </w:r>
-            <w:r>
-              <w:rPr>
-                <w:color w:val="000000"/>
-                <w:sz w:val="20"/>
-                <w:szCs w:val="20"/>
-              </w:rPr>
-              <w:t>2</w:t>
-            </w:r>
-            <w:r>
-              <w:rPr>
-                <w:color w:val="000000"/>
-                <w:sz w:val="20"/>
-                <w:szCs w:val="20"/>
-              </w:rPr>
-              <w:t>/2023</w:t>
+              <w:t>18/12/2023</w:t>
             </w:r>
           </w:p>
         </w:tc>
@@ -381,6 +357,153 @@
               </w:rPr>
               <w:t>Bryan Castelo</w:t>
             </w:r>
+          </w:p>
+        </w:tc>
+        <w:tc>
+          <w:tcPr>
+            <w:tcW w:w="1843" w:type="dxa"/>
+          </w:tcPr>
+          <w:p>
+            <w:pPr>
+              <w:spacing w:after="0" w:line="240" w:lineRule="auto"/>
+              <w:ind w:hanging="2"/>
+              <w:jc w:val="center"/>
+              <w:rPr>
+                <w:color w:val="000000"/>
+                <w:sz w:val="20"/>
+                <w:szCs w:val="20"/>
+              </w:rPr>
+            </w:pPr>
+            <w:r>
+              <w:rPr>
+                <w:color w:val="000000"/>
+                <w:sz w:val="20"/>
+                <w:szCs w:val="20"/>
+              </w:rPr>
+              <w:t>ESPOCH</w:t>
+            </w:r>
+          </w:p>
+        </w:tc>
+        <w:tc>
+          <w:tcPr>
+            <w:tcW w:w="2992" w:type="dxa"/>
+          </w:tcPr>
+          <w:p>
+            <w:pPr>
+              <w:spacing w:after="0" w:line="240" w:lineRule="auto"/>
+              <w:ind w:hanging="2"/>
+              <w:jc w:val="center"/>
+              <w:rPr>
+                <w:color w:val="000000"/>
+                <w:sz w:val="20"/>
+                <w:szCs w:val="20"/>
+              </w:rPr>
+            </w:pPr>
+            <w:r>
+              <w:rPr>
+                <w:color w:val="000000"/>
+                <w:sz w:val="20"/>
+                <w:szCs w:val="20"/>
+              </w:rPr>
+              <w:t>Documento de diagrama de procesos</w:t>
+            </w:r>
+          </w:p>
+        </w:tc>
+      </w:tr>
+      <w:tr>
+        <w:tc>
+          <w:tcPr>
+            <w:tcW w:w="1085" w:type="dxa"/>
+          </w:tcPr>
+          <w:p>
+            <w:pPr>
+              <w:spacing w:after="0" w:line="240" w:lineRule="auto"/>
+              <w:ind w:hanging="2"/>
+              <w:jc w:val="center"/>
+              <w:rPr>
+                <w:color w:val="000000"/>
+                <w:sz w:val="20"/>
+                <w:szCs w:val="20"/>
+              </w:rPr>
+            </w:pPr>
+            <w:r>
+              <w:rPr>
+                <w:color w:val="000000"/>
+                <w:sz w:val="20"/>
+                <w:szCs w:val="20"/>
+              </w:rPr>
+              <w:t>19/12/2023</w:t>
+            </w:r>
+          </w:p>
+        </w:tc>
+        <w:tc>
+          <w:tcPr>
+            <w:tcW w:w="1183" w:type="dxa"/>
+          </w:tcPr>
+          <w:p>
+            <w:pPr>
+              <w:spacing w:after="0" w:line="240" w:lineRule="auto"/>
+              <w:ind w:hanging="2"/>
+              <w:jc w:val="center"/>
+              <w:rPr>
+                <w:color w:val="000000"/>
+                <w:sz w:val="20"/>
+                <w:szCs w:val="20"/>
+              </w:rPr>
+            </w:pPr>
+            <w:r>
+              <w:rPr>
+                <w:color w:val="000000"/>
+                <w:sz w:val="20"/>
+                <w:szCs w:val="20"/>
+              </w:rPr>
+              <w:t>2</w:t>
+            </w:r>
+            <w:r>
+              <w:rPr>
+                <w:color w:val="000000"/>
+                <w:sz w:val="20"/>
+                <w:szCs w:val="20"/>
+              </w:rPr>
+              <w:t>.0</w:t>
+            </w:r>
+          </w:p>
+        </w:tc>
+        <w:tc>
+          <w:tcPr>
+            <w:tcW w:w="1843" w:type="dxa"/>
+          </w:tcPr>
+          <w:p>
+            <w:pPr>
+              <w:spacing w:after="0" w:line="240" w:lineRule="auto"/>
+              <w:ind w:hanging="2"/>
+              <w:jc w:val="center"/>
+              <w:rPr>
+                <w:color w:val="000000"/>
+                <w:sz w:val="20"/>
+                <w:szCs w:val="20"/>
+              </w:rPr>
+            </w:pPr>
+            <w:r>
+              <w:rPr>
+                <w:color w:val="000000"/>
+                <w:sz w:val="20"/>
+                <w:szCs w:val="20"/>
+              </w:rPr>
+              <w:t>Milton Coello</w:t>
+            </w:r>
+          </w:p>
+          <w:p>
+            <w:pPr>
+              <w:spacing w:after="0" w:line="240" w:lineRule="auto"/>
+              <w:ind w:hanging="2"/>
+              <w:jc w:val="center"/>
+              <w:rPr>
+                <w:color w:val="000000"/>
+                <w:sz w:val="20"/>
+                <w:szCs w:val="20"/>
+              </w:rPr>
+            </w:pPr>
           </w:p>
         </w:tc>
         <w:tc>
@@ -644,6 +767,9 @@
         <w:t xml:space="preserve"> (pasajero)</w:t>
       </w:r>
       <w:r>
+        <w:rPr>
+          <w:noProof/>
+        </w:rPr>
         <w:drawing>
           <wp:inline distT="0" distB="0" distL="0" distR="0" wp14:anchorId="0B3CE696" wp14:editId="2C5013A5">
             <wp:extent cx="5400040" cy="1918645"/>
@@ -694,6 +820,9 @@
     </w:p>
     <w:p>
       <w:r>
+        <w:rPr>
+          <w:noProof/>
+        </w:rPr>
         <w:drawing>
           <wp:inline distT="0" distB="0" distL="0" distR="0" wp14:anchorId="131450E1" wp14:editId="55FE7C0F">
             <wp:extent cx="5400040" cy="2256790"/>
@@ -733,23 +862,14 @@
     </w:p>
     <w:p>
       <w:r>
-        <w:t xml:space="preserve">Gestión de </w:t>
-      </w:r>
-      <w:r>
-        <w:t>boletos</w:t>
-      </w:r>
-      <w:r>
-        <w:t xml:space="preserve"> (</w:t>
-      </w:r>
-      <w:r>
-        <w:t>personal de atención</w:t>
-      </w:r>
-      <w:r>
-        <w:t>)</w:t>
-      </w:r>
-    </w:p>
-    <w:p>
-      <w:r>
+        <w:t>Gestión de boletos (personal de atención)</w:t>
+      </w:r>
+    </w:p>
+    <w:p>
+      <w:r>
+        <w:rPr>
+          <w:noProof/>
+        </w:rPr>
         <w:lastRenderedPageBreak/>
         <w:drawing>
           <wp:inline distT="0" distB="0" distL="0" distR="0" wp14:anchorId="50F8BC48" wp14:editId="743E10BD">
@@ -795,6 +915,9 @@
     </w:p>
     <w:p>
       <w:r>
+        <w:rPr>
+          <w:noProof/>
+        </w:rPr>
         <w:drawing>
           <wp:inline distT="0" distB="0" distL="0" distR="0" wp14:anchorId="7D2BE356" wp14:editId="74D30B4B">
             <wp:extent cx="5400040" cy="2505075"/>
@@ -834,11 +957,71 @@
     </w:p>
     <w:p>
       <w:r>
+        <w:t>Gestión de Reserva</w:t>
+      </w:r>
+    </w:p>
+    <w:p>
+      <w:pPr>
+        <w:jc w:val="center"/>
+      </w:pPr>
+      <w:r>
+        <w:rPr>
+          <w:noProof/>
+        </w:rPr>
+        <w:drawing>
+          <wp:inline distT="0" distB="0" distL="0" distR="0" wp14:anchorId="73E1F6EA" wp14:editId="35FC533E">
+            <wp:extent cx="6256433" cy="2004060"/>
+            <wp:effectExtent l="0" t="0" r="0" b="0"/>
+            <wp:docPr id="424543182" name="Imagen 1"/>
+            <wp:cNvGraphicFramePr>
+              <a:graphicFrameLocks xmlns:a="http://schemas.openxmlformats.org/drawingml/2006/main" noChangeAspect="1"/>
+            </wp:cNvGraphicFramePr>
+            <a:graphic xmlns:a="http://schemas.openxmlformats.org/drawingml/2006/main">
+              <a:graphicData uri="http://schemas.openxmlformats.org/drawingml/2006/picture">
+                <pic:pic xmlns:pic="http://schemas.openxmlformats.org/drawingml/2006/picture">
+                  <pic:nvPicPr>
+                    <pic:cNvPr id="424543182" name="Imagen 424543182"/>
+                    <pic:cNvPicPr/>
+                  </pic:nvPicPr>
+                  <pic:blipFill>
+                    <a:blip r:embed="rId11">
+                      <a:extLst>
+                        <a:ext uri="{28A0092B-C50C-407E-A947-70E740481C1C}">
+                          <a14:useLocalDpi xmlns:a14="http://schemas.microsoft.com/office/drawing/2010/main" val="0"/>
+                        </a:ext>
+                      </a:extLst>
+                    </a:blip>
+                    <a:stretch>
+                      <a:fillRect/>
+                    </a:stretch>
+                  </pic:blipFill>
+                  <pic:spPr>
+                    <a:xfrm>
+                      <a:off x="0" y="0"/>
+                      <a:ext cx="6270264" cy="2008490"/>
+                    </a:xfrm>
+                    <a:prstGeom prst="rect">
+                      <a:avLst/>
+                    </a:prstGeom>
+                  </pic:spPr>
+                </pic:pic>
+              </a:graphicData>
+            </a:graphic>
+          </wp:inline>
+        </w:drawing>
+      </w:r>
+    </w:p>
+    <w:p>
+      <w:r>
         <w:t>Generación de reportes pago</w:t>
       </w:r>
     </w:p>
     <w:p>
       <w:r>
+        <w:rPr>
+          <w:noProof/>
+        </w:rPr>
+        <w:lastRenderedPageBreak/>
         <w:drawing>
           <wp:inline distT="0" distB="0" distL="0" distR="0" wp14:anchorId="086884BC" wp14:editId="69A0DEA1">
             <wp:extent cx="5400040" cy="2550795"/>
@@ -855,7 +1038,7 @@
                     <pic:cNvPicPr/>
                   </pic:nvPicPr>
                   <pic:blipFill>
-                    <a:blip r:embed="rId11"/>
+                    <a:blip r:embed="rId12"/>
                     <a:stretch>
                       <a:fillRect/>
                     </a:stretch>
@@ -880,12 +1063,14 @@
     <w:p/>
     <w:p>
       <w:r>
-        <w:lastRenderedPageBreak/>
         <w:t>Generación de reportes</w:t>
       </w:r>
     </w:p>
     <w:p>
       <w:r>
+        <w:rPr>
+          <w:noProof/>
+        </w:rPr>
         <w:drawing>
           <wp:inline distT="0" distB="0" distL="0" distR="0" wp14:anchorId="72EA4095" wp14:editId="208FD2FA">
             <wp:extent cx="5400040" cy="2580005"/>
@@ -902,7 +1087,7 @@
                     <pic:cNvPicPr/>
                   </pic:nvPicPr>
                   <pic:blipFill>
-                    <a:blip r:embed="rId12"/>
+                    <a:blip r:embed="rId13"/>
                     <a:stretch>
                       <a:fillRect/>
                     </a:stretch>
@@ -930,6 +1115,9 @@
     </w:p>
     <w:p>
       <w:r>
+        <w:rPr>
+          <w:noProof/>
+        </w:rPr>
         <w:drawing>
           <wp:inline distT="0" distB="0" distL="0" distR="0" wp14:anchorId="2B0A1E4F" wp14:editId="037D52FE">
             <wp:extent cx="5400040" cy="2327275"/>
@@ -946,7 +1134,7 @@
                     <pic:cNvPicPr/>
                   </pic:nvPicPr>
                   <pic:blipFill>
-                    <a:blip r:embed="rId13"/>
+                    <a:blip r:embed="rId14"/>
                     <a:stretch>
                       <a:fillRect/>
                     </a:stretch>

</xml_diff>

<commit_message>
Cambio 2 de Diagramas
</commit_message>
<xml_diff>
--- a/Documentacion/Diagramas de procesos.docx
+++ b/Documentacion/Diagramas de procesos.docx
@@ -457,15 +457,7 @@
                 <w:sz w:val="20"/>
                 <w:szCs w:val="20"/>
               </w:rPr>
-              <w:t>2</w:t>
-            </w:r>
-            <w:r>
-              <w:rPr>
-                <w:color w:val="000000"/>
-                <w:sz w:val="20"/>
-                <w:szCs w:val="20"/>
-              </w:rPr>
-              <w:t>.0</w:t>
+              <w:t>2.0</w:t>
             </w:r>
           </w:p>
         </w:tc>
@@ -613,7 +605,7 @@
                     <pic:cNvPicPr/>
                   </pic:nvPicPr>
                   <pic:blipFill>
-                    <a:blip r:embed="rId4">
+                    <a:blip r:embed="rId6">
                       <a:extLst>
                         <a:ext uri="{28A0092B-C50C-407E-A947-70E740481C1C}">
                           <a14:useLocalDpi xmlns:a14="http://schemas.microsoft.com/office/drawing/2010/main" val="0"/>
@@ -680,7 +672,7 @@
                     <pic:cNvPicPr/>
                   </pic:nvPicPr>
                   <pic:blipFill>
-                    <a:blip r:embed="rId5">
+                    <a:blip r:embed="rId7">
                       <a:extLst>
                         <a:ext uri="{28A0092B-C50C-407E-A947-70E740481C1C}">
                           <a14:useLocalDpi xmlns:a14="http://schemas.microsoft.com/office/drawing/2010/main" val="0"/>
@@ -732,7 +724,7 @@
                     <pic:cNvPicPr/>
                   </pic:nvPicPr>
                   <pic:blipFill>
-                    <a:blip r:embed="rId6">
+                    <a:blip r:embed="rId8">
                       <a:extLst>
                         <a:ext uri="{28A0092B-C50C-407E-A947-70E740481C1C}">
                           <a14:useLocalDpi xmlns:a14="http://schemas.microsoft.com/office/drawing/2010/main" val="0"/>
@@ -786,7 +778,7 @@
                     <pic:cNvPicPr/>
                   </pic:nvPicPr>
                   <pic:blipFill>
-                    <a:blip r:embed="rId7" cstate="print">
+                    <a:blip r:embed="rId9" cstate="print">
                       <a:extLst>
                         <a:ext uri="{28A0092B-C50C-407E-A947-70E740481C1C}">
                           <a14:useLocalDpi xmlns:a14="http://schemas.microsoft.com/office/drawing/2010/main" val="0"/>
@@ -839,7 +831,7 @@
                     <pic:cNvPicPr/>
                   </pic:nvPicPr>
                   <pic:blipFill>
-                    <a:blip r:embed="rId8"/>
+                    <a:blip r:embed="rId10"/>
                     <a:stretch>
                       <a:fillRect/>
                     </a:stretch>
@@ -887,7 +879,7 @@
                     <pic:cNvPicPr/>
                   </pic:nvPicPr>
                   <pic:blipFill>
-                    <a:blip r:embed="rId9"/>
+                    <a:blip r:embed="rId11"/>
                     <a:stretch>
                       <a:fillRect/>
                     </a:stretch>
@@ -934,7 +926,7 @@
                     <pic:cNvPicPr/>
                   </pic:nvPicPr>
                   <pic:blipFill>
-                    <a:blip r:embed="rId10"/>
+                    <a:blip r:embed="rId12"/>
                     <a:stretch>
                       <a:fillRect/>
                     </a:stretch>
@@ -984,7 +976,7 @@
                     <pic:cNvPicPr/>
                   </pic:nvPicPr>
                   <pic:blipFill>
-                    <a:blip r:embed="rId11">
+                    <a:blip r:embed="rId13">
                       <a:extLst>
                         <a:ext uri="{28A0092B-C50C-407E-A947-70E740481C1C}">
                           <a14:useLocalDpi xmlns:a14="http://schemas.microsoft.com/office/drawing/2010/main" val="0"/>
@@ -1038,7 +1030,7 @@
                     <pic:cNvPicPr/>
                   </pic:nvPicPr>
                   <pic:blipFill>
-                    <a:blip r:embed="rId12"/>
+                    <a:blip r:embed="rId14"/>
                     <a:stretch>
                       <a:fillRect/>
                     </a:stretch>
@@ -1087,7 +1079,7 @@
                     <pic:cNvPicPr/>
                   </pic:nvPicPr>
                   <pic:blipFill>
-                    <a:blip r:embed="rId13"/>
+                    <a:blip r:embed="rId15"/>
                     <a:stretch>
                       <a:fillRect/>
                     </a:stretch>
@@ -1114,14 +1106,28 @@
       </w:r>
     </w:p>
     <w:p>
+      <w:pPr>
+        <w:rPr>
+          <w:lang w:val="es-ES"/>
+        </w:rPr>
+      </w:pPr>
       <w:r>
         <w:rPr>
           <w:noProof/>
         </w:rPr>
+        <w:lastRenderedPageBreak/>
         <w:drawing>
-          <wp:inline distT="0" distB="0" distL="0" distR="0" wp14:anchorId="2B0A1E4F" wp14:editId="037D52FE">
+          <wp:anchor distT="0" distB="0" distL="114300" distR="114300" simplePos="0" relativeHeight="251658240" behindDoc="0" locked="0" layoutInCell="1" allowOverlap="1" wp14:anchorId="2B0A1E4F" wp14:editId="48F562E4">
+            <wp:simplePos x="1082040" y="7360920"/>
+            <wp:positionH relativeFrom="column">
+              <wp:align>left</wp:align>
+            </wp:positionH>
+            <wp:positionV relativeFrom="paragraph">
+              <wp:align>top</wp:align>
+            </wp:positionV>
             <wp:extent cx="5400040" cy="2327275"/>
             <wp:effectExtent l="0" t="0" r="0" b="0"/>
+            <wp:wrapSquare wrapText="bothSides"/>
             <wp:docPr id="1985666832" name="Imagen 1" descr="Diagrama&#10;&#10;Descripción generada automáticamente"/>
             <wp:cNvGraphicFramePr>
               <a:graphicFrameLocks xmlns:a="http://schemas.openxmlformats.org/drawingml/2006/main" noChangeAspect="1"/>
@@ -1134,7 +1140,13 @@
                     <pic:cNvPicPr/>
                   </pic:nvPicPr>
                   <pic:blipFill>
-                    <a:blip r:embed="rId14"/>
+                    <a:blip r:embed="rId16" cstate="print">
+                      <a:extLst>
+                        <a:ext uri="{28A0092B-C50C-407E-A947-70E740481C1C}">
+                          <a14:useLocalDpi xmlns:a14="http://schemas.microsoft.com/office/drawing/2010/main" val="0"/>
+                        </a:ext>
+                      </a:extLst>
+                    </a:blip>
                     <a:stretch>
                       <a:fillRect/>
                     </a:stretch>
@@ -1151,10 +1163,232 @@
                 </pic:pic>
               </a:graphicData>
             </a:graphic>
+          </wp:anchor>
+        </w:drawing>
+      </w:r>
+      <w:r>
+        <w:br w:type="textWrapping" w:clear="all"/>
+      </w:r>
+      <w:r>
+        <w:rPr>
+          <w:lang w:val="es-ES"/>
+        </w:rPr>
+        <w:t xml:space="preserve">Generar cancelación </w:t>
+      </w:r>
+    </w:p>
+    <w:p>
+      <w:pPr>
+        <w:rPr>
+          <w:lang w:val="es-ES"/>
+        </w:rPr>
+      </w:pPr>
+      <w:r>
+        <w:rPr>
+          <w:noProof/>
+          <w:lang w:val="es-ES"/>
+        </w:rPr>
+        <w:drawing>
+          <wp:inline distT="0" distB="0" distL="0" distR="0" wp14:anchorId="33244A93" wp14:editId="124DC438">
+            <wp:extent cx="5400040" cy="2225040"/>
+            <wp:effectExtent l="0" t="0" r="0" b="3810"/>
+            <wp:docPr id="181708601" name="Imagen 1" descr="Diagrama&#10;&#10;Descripción generada automáticamente"/>
+            <wp:cNvGraphicFramePr>
+              <a:graphicFrameLocks xmlns:a="http://schemas.openxmlformats.org/drawingml/2006/main" noChangeAspect="1"/>
+            </wp:cNvGraphicFramePr>
+            <a:graphic xmlns:a="http://schemas.openxmlformats.org/drawingml/2006/main">
+              <a:graphicData uri="http://schemas.openxmlformats.org/drawingml/2006/picture">
+                <pic:pic xmlns:pic="http://schemas.openxmlformats.org/drawingml/2006/picture">
+                  <pic:nvPicPr>
+                    <pic:cNvPr id="181708601" name="Imagen 1" descr="Diagrama&#10;&#10;Descripción generada automáticamente"/>
+                    <pic:cNvPicPr/>
+                  </pic:nvPicPr>
+                  <pic:blipFill>
+                    <a:blip r:embed="rId17"/>
+                    <a:stretch>
+                      <a:fillRect/>
+                    </a:stretch>
+                  </pic:blipFill>
+                  <pic:spPr>
+                    <a:xfrm>
+                      <a:off x="0" y="0"/>
+                      <a:ext cx="5400040" cy="2225040"/>
+                    </a:xfrm>
+                    <a:prstGeom prst="rect">
+                      <a:avLst/>
+                    </a:prstGeom>
+                  </pic:spPr>
+                </pic:pic>
+              </a:graphicData>
+            </a:graphic>
           </wp:inline>
         </w:drawing>
       </w:r>
     </w:p>
+    <w:p>
+      <w:pPr>
+        <w:rPr>
+          <w:lang w:val="es-ES"/>
+        </w:rPr>
+      </w:pPr>
+    </w:p>
+    <w:p>
+      <w:pPr>
+        <w:rPr>
+          <w:lang w:val="es-ES"/>
+        </w:rPr>
+      </w:pPr>
+      <w:r>
+        <w:rPr>
+          <w:lang w:val="es-ES"/>
+        </w:rPr>
+        <w:t xml:space="preserve">Generar reembolso </w:t>
+      </w:r>
+    </w:p>
+    <w:p>
+      <w:pPr>
+        <w:rPr>
+          <w:lang w:val="es-ES"/>
+        </w:rPr>
+      </w:pPr>
+      <w:r>
+        <w:rPr>
+          <w:noProof/>
+          <w:lang w:val="es-ES"/>
+        </w:rPr>
+        <w:drawing>
+          <wp:inline distT="0" distB="0" distL="0" distR="0" wp14:anchorId="4C6D5183" wp14:editId="18DCFF23">
+            <wp:extent cx="5400040" cy="2268855"/>
+            <wp:effectExtent l="0" t="0" r="0" b="0"/>
+            <wp:docPr id="1637956237" name="Imagen 1" descr="Diagrama&#10;&#10;Descripción generada automáticamente"/>
+            <wp:cNvGraphicFramePr>
+              <a:graphicFrameLocks xmlns:a="http://schemas.openxmlformats.org/drawingml/2006/main" noChangeAspect="1"/>
+            </wp:cNvGraphicFramePr>
+            <a:graphic xmlns:a="http://schemas.openxmlformats.org/drawingml/2006/main">
+              <a:graphicData uri="http://schemas.openxmlformats.org/drawingml/2006/picture">
+                <pic:pic xmlns:pic="http://schemas.openxmlformats.org/drawingml/2006/picture">
+                  <pic:nvPicPr>
+                    <pic:cNvPr id="1637956237" name="Imagen 1" descr="Diagrama&#10;&#10;Descripción generada automáticamente"/>
+                    <pic:cNvPicPr/>
+                  </pic:nvPicPr>
+                  <pic:blipFill>
+                    <a:blip r:embed="rId18"/>
+                    <a:stretch>
+                      <a:fillRect/>
+                    </a:stretch>
+                  </pic:blipFill>
+                  <pic:spPr>
+                    <a:xfrm>
+                      <a:off x="0" y="0"/>
+                      <a:ext cx="5400040" cy="2268855"/>
+                    </a:xfrm>
+                    <a:prstGeom prst="rect">
+                      <a:avLst/>
+                    </a:prstGeom>
+                  </pic:spPr>
+                </pic:pic>
+              </a:graphicData>
+            </a:graphic>
+          </wp:inline>
+        </w:drawing>
+      </w:r>
+    </w:p>
+    <w:p>
+      <w:pPr>
+        <w:rPr>
+          <w:lang w:val="es-ES"/>
+        </w:rPr>
+      </w:pPr>
+    </w:p>
+    <w:p>
+      <w:pPr>
+        <w:rPr>
+          <w:lang w:val="es-ES"/>
+        </w:rPr>
+      </w:pPr>
+    </w:p>
+    <w:p>
+      <w:pPr>
+        <w:rPr>
+          <w:lang w:val="es-ES"/>
+        </w:rPr>
+      </w:pPr>
+    </w:p>
+    <w:p>
+      <w:pPr>
+        <w:rPr>
+          <w:lang w:val="es-ES"/>
+        </w:rPr>
+      </w:pPr>
+    </w:p>
+    <w:p>
+      <w:pPr>
+        <w:rPr>
+          <w:lang w:val="es-ES"/>
+        </w:rPr>
+      </w:pPr>
+      <w:r>
+        <w:rPr>
+          <w:lang w:val="es-ES"/>
+        </w:rPr>
+        <w:t>Generar disponibilidad de asientos</w:t>
+      </w:r>
+    </w:p>
+    <w:p>
+      <w:pPr>
+        <w:rPr>
+          <w:lang w:val="es-ES"/>
+        </w:rPr>
+      </w:pPr>
+      <w:r>
+        <w:rPr>
+          <w:noProof/>
+          <w:lang w:val="es-ES"/>
+        </w:rPr>
+        <w:drawing>
+          <wp:inline distT="0" distB="0" distL="0" distR="0" wp14:anchorId="71348E72" wp14:editId="0849961E">
+            <wp:extent cx="5400040" cy="1844040"/>
+            <wp:effectExtent l="0" t="0" r="0" b="3810"/>
+            <wp:docPr id="1292633263" name="Imagen 1"/>
+            <wp:cNvGraphicFramePr>
+              <a:graphicFrameLocks xmlns:a="http://schemas.openxmlformats.org/drawingml/2006/main" noChangeAspect="1"/>
+            </wp:cNvGraphicFramePr>
+            <a:graphic xmlns:a="http://schemas.openxmlformats.org/drawingml/2006/main">
+              <a:graphicData uri="http://schemas.openxmlformats.org/drawingml/2006/picture">
+                <pic:pic xmlns:pic="http://schemas.openxmlformats.org/drawingml/2006/picture">
+                  <pic:nvPicPr>
+                    <pic:cNvPr id="1292633263" name=""/>
+                    <pic:cNvPicPr/>
+                  </pic:nvPicPr>
+                  <pic:blipFill rotWithShape="1">
+                    <a:blip r:embed="rId19"/>
+                    <a:srcRect b="24058"/>
+                    <a:stretch/>
+                  </pic:blipFill>
+                  <pic:spPr bwMode="auto">
+                    <a:xfrm>
+                      <a:off x="0" y="0"/>
+                      <a:ext cx="5400040" cy="1844040"/>
+                    </a:xfrm>
+                    <a:prstGeom prst="rect">
+                      <a:avLst/>
+                    </a:prstGeom>
+                    <a:ln>
+                      <a:noFill/>
+                    </a:ln>
+                    <a:extLst>
+                      <a:ext uri="{53640926-AAD7-44D8-BBD7-CCE9431645EC}">
+                        <a14:shadowObscured xmlns:a14="http://schemas.microsoft.com/office/drawing/2010/main"/>
+                      </a:ext>
+                    </a:extLst>
+                  </pic:spPr>
+                </pic:pic>
+              </a:graphicData>
+            </a:graphic>
+          </wp:inline>
+        </w:drawing>
+      </w:r>
+    </w:p>
+    <w:p/>
     <w:sectPr>
       <w:pgSz w:w="11906" w:h="16838"/>
       <w:pgMar w:top="1417" w:right="1701" w:bottom="1417" w:left="1701" w:header="708" w:footer="708" w:gutter="0"/>
@@ -1163,6 +1397,56 @@
     </w:sectPr>
   </w:body>
 </w:document>
+</file>
+
+<file path=word/endnotes.xml><?xml version="1.0" encoding="utf-8"?>
+<w:endnotes xmlns:wpc="http://schemas.microsoft.com/office/word/2010/wordprocessingCanvas" xmlns:cx="http://schemas.microsoft.com/office/drawing/2014/chartex" xmlns:cx1="http://schemas.microsoft.com/office/drawing/2015/9/8/chartex" xmlns:cx2="http://schemas.microsoft.com/office/drawing/2015/10/21/chartex" xmlns:cx3="http://schemas.microsoft.com/office/drawing/2016/5/9/chartex" xmlns:cx4="http://schemas.microsoft.com/office/drawing/2016/5/10/chartex" xmlns:cx5="http://schemas.microsoft.com/office/drawing/2016/5/11/chartex" xmlns:cx6="http://schemas.microsoft.com/office/drawing/2016/5/12/chartex" xmlns:cx7="http://schemas.microsoft.com/office/drawing/2016/5/13/chartex" xmlns:cx8="http://schemas.microsoft.com/office/drawing/2016/5/14/chartex" xmlns:mc="http://schemas.openxmlformats.org/markup-compatibility/2006" xmlns:aink="http://schemas.microsoft.com/office/drawing/2016/ink" xmlns:am3d="http://schemas.microsoft.com/office/drawing/2017/model3d" xmlns:o="urn:schemas-microsoft-com:office:office" xmlns:oel="http://schemas.microsoft.com/office/2019/extlst" xmlns:r="http://schemas.openxmlformats.org/officeDocument/2006/relationships" xmlns:m="http://schemas.openxmlformats.org/officeDocument/2006/math" xmlns:v="urn:schemas-microsoft-com:vml" xmlns:wp14="http://schemas.microsoft.com/office/word/2010/wordprocessingDrawing" xmlns:wp="http://schemas.openxmlformats.org/drawingml/2006/wordprocessingDrawing" xmlns:w10="urn:schemas-microsoft-com:office:word" xmlns:w="http://schemas.openxmlformats.org/wordprocessingml/2006/main" xmlns:w14="http://schemas.microsoft.com/office/word/2010/wordml" xmlns:w15="http://schemas.microsoft.com/office/word/2012/wordml" xmlns:w16cex="http://schemas.microsoft.com/office/word/2018/wordml/cex" xmlns:w16cid="http://schemas.microsoft.com/office/word/2016/wordml/cid" xmlns:w16="http://schemas.microsoft.com/office/word/2018/wordml" xmlns:w16sdtdh="http://schemas.microsoft.com/office/word/2020/wordml/sdtdatahash" xmlns:w16se="http://schemas.microsoft.com/office/word/2015/wordml/symex" xmlns:wpg="http://schemas.microsoft.com/office/word/2010/wordprocessingGroup" xmlns:wpi="http://schemas.microsoft.com/office/word/2010/wordprocessingInk" xmlns:wne="http://schemas.microsoft.com/office/word/2006/wordml" xmlns:wps="http://schemas.microsoft.com/office/word/2010/wordprocessingShape" mc:Ignorable="w14 w15 w16se w16cid w16 w16cex w16sdtdh wp14">
+  <w:endnote w:type="separator" w:id="-1">
+    <w:p>
+      <w:pPr>
+        <w:spacing w:after="0" w:line="240" w:lineRule="auto"/>
+      </w:pPr>
+      <w:r>
+        <w:separator/>
+      </w:r>
+    </w:p>
+  </w:endnote>
+  <w:endnote w:type="continuationSeparator" w:id="0">
+    <w:p>
+      <w:pPr>
+        <w:spacing w:after="0" w:line="240" w:lineRule="auto"/>
+      </w:pPr>
+      <w:r>
+        <w:continuationSeparator/>
+      </w:r>
+    </w:p>
+  </w:endnote>
+</w:endnotes>
+</file>
+
+<file path=word/footnotes.xml><?xml version="1.0" encoding="utf-8"?>
+<w:footnotes xmlns:wpc="http://schemas.microsoft.com/office/word/2010/wordprocessingCanvas" xmlns:cx="http://schemas.microsoft.com/office/drawing/2014/chartex" xmlns:cx1="http://schemas.microsoft.com/office/drawing/2015/9/8/chartex" xmlns:cx2="http://schemas.microsoft.com/office/drawing/2015/10/21/chartex" xmlns:cx3="http://schemas.microsoft.com/office/drawing/2016/5/9/chartex" xmlns:cx4="http://schemas.microsoft.com/office/drawing/2016/5/10/chartex" xmlns:cx5="http://schemas.microsoft.com/office/drawing/2016/5/11/chartex" xmlns:cx6="http://schemas.microsoft.com/office/drawing/2016/5/12/chartex" xmlns:cx7="http://schemas.microsoft.com/office/drawing/2016/5/13/chartex" xmlns:cx8="http://schemas.microsoft.com/office/drawing/2016/5/14/chartex" xmlns:mc="http://schemas.openxmlformats.org/markup-compatibility/2006" xmlns:aink="http://schemas.microsoft.com/office/drawing/2016/ink" xmlns:am3d="http://schemas.microsoft.com/office/drawing/2017/model3d" xmlns:o="urn:schemas-microsoft-com:office:office" xmlns:oel="http://schemas.microsoft.com/office/2019/extlst" xmlns:r="http://schemas.openxmlformats.org/officeDocument/2006/relationships" xmlns:m="http://schemas.openxmlformats.org/officeDocument/2006/math" xmlns:v="urn:schemas-microsoft-com:vml" xmlns:wp14="http://schemas.microsoft.com/office/word/2010/wordprocessingDrawing" xmlns:wp="http://schemas.openxmlformats.org/drawingml/2006/wordprocessingDrawing" xmlns:w10="urn:schemas-microsoft-com:office:word" xmlns:w="http://schemas.openxmlformats.org/wordprocessingml/2006/main" xmlns:w14="http://schemas.microsoft.com/office/word/2010/wordml" xmlns:w15="http://schemas.microsoft.com/office/word/2012/wordml" xmlns:w16cex="http://schemas.microsoft.com/office/word/2018/wordml/cex" xmlns:w16cid="http://schemas.microsoft.com/office/word/2016/wordml/cid" xmlns:w16="http://schemas.microsoft.com/office/word/2018/wordml" xmlns:w16sdtdh="http://schemas.microsoft.com/office/word/2020/wordml/sdtdatahash" xmlns:w16se="http://schemas.microsoft.com/office/word/2015/wordml/symex" xmlns:wpg="http://schemas.microsoft.com/office/word/2010/wordprocessingGroup" xmlns:wpi="http://schemas.microsoft.com/office/word/2010/wordprocessingInk" xmlns:wne="http://schemas.microsoft.com/office/word/2006/wordml" xmlns:wps="http://schemas.microsoft.com/office/word/2010/wordprocessingShape" mc:Ignorable="w14 w15 w16se w16cid w16 w16cex w16sdtdh wp14">
+  <w:footnote w:type="separator" w:id="-1">
+    <w:p>
+      <w:pPr>
+        <w:spacing w:after="0" w:line="240" w:lineRule="auto"/>
+      </w:pPr>
+      <w:r>
+        <w:separator/>
+      </w:r>
+    </w:p>
+  </w:footnote>
+  <w:footnote w:type="continuationSeparator" w:id="0">
+    <w:p>
+      <w:pPr>
+        <w:spacing w:after="0" w:line="240" w:lineRule="auto"/>
+      </w:pPr>
+      <w:r>
+        <w:continuationSeparator/>
+      </w:r>
+    </w:p>
+  </w:footnote>
+</w:footnotes>
 </file>
 
 <file path=word/styles.xml><?xml version="1.0" encoding="utf-8"?>
@@ -1597,6 +1881,56 @@
     <w:semiHidden/>
     <w:unhideWhenUsed/>
   </w:style>
+  <w:style w:type="paragraph" w:styleId="Encabezado">
+    <w:name w:val="header"/>
+    <w:basedOn w:val="Normal"/>
+    <w:link w:val="EncabezadoCar"/>
+    <w:uiPriority w:val="99"/>
+    <w:unhideWhenUsed/>
+    <w:rsid w:val="005205FA"/>
+    <w:pPr>
+      <w:tabs>
+        <w:tab w:val="center" w:pos="4513"/>
+        <w:tab w:val="right" w:pos="9026"/>
+      </w:tabs>
+      <w:spacing w:after="0" w:line="240" w:lineRule="auto"/>
+    </w:pPr>
+  </w:style>
+  <w:style w:type="character" w:customStyle="1" w:styleId="EncabezadoCar">
+    <w:name w:val="Encabezado Car"/>
+    <w:basedOn w:val="Fuentedeprrafopredeter"/>
+    <w:link w:val="Encabezado"/>
+    <w:uiPriority w:val="99"/>
+    <w:rsid w:val="005205FA"/>
+    <w:rPr>
+      <w:rFonts w:ascii="Times New Roman" w:hAnsi="Times New Roman"/>
+    </w:rPr>
+  </w:style>
+  <w:style w:type="paragraph" w:styleId="Piedepgina">
+    <w:name w:val="footer"/>
+    <w:basedOn w:val="Normal"/>
+    <w:link w:val="PiedepginaCar"/>
+    <w:uiPriority w:val="99"/>
+    <w:unhideWhenUsed/>
+    <w:rsid w:val="005205FA"/>
+    <w:pPr>
+      <w:tabs>
+        <w:tab w:val="center" w:pos="4513"/>
+        <w:tab w:val="right" w:pos="9026"/>
+      </w:tabs>
+      <w:spacing w:after="0" w:line="240" w:lineRule="auto"/>
+    </w:pPr>
+  </w:style>
+  <w:style w:type="character" w:customStyle="1" w:styleId="PiedepginaCar">
+    <w:name w:val="Pie de página Car"/>
+    <w:basedOn w:val="Fuentedeprrafopredeter"/>
+    <w:link w:val="Piedepgina"/>
+    <w:uiPriority w:val="99"/>
+    <w:rsid w:val="005205FA"/>
+    <w:rPr>
+      <w:rFonts w:ascii="Times New Roman" w:hAnsi="Times New Roman"/>
+    </w:rPr>
+  </w:style>
 </w:styles>
 </file>
 

</xml_diff>